<commit_message>
Vu Nguyen Add UseCase
</commit_message>
<xml_diff>
--- a/documents/DB_Descripton.docx
+++ b/documents/DB_Descripton.docx
@@ -2151,23 +2151,7 @@
                 <w:sz w:val="26"/>
                 <w:szCs w:val="26"/>
               </w:rPr>
-              <w:t>Dạ</w:t>
-            </w:r>
-            <w:r>
-              <w:rPr>
-                <w:rFonts w:ascii="Times New Roman" w:hAnsi="Times New Roman" w:cs="Times New Roman"/>
-                <w:sz w:val="26"/>
-                <w:szCs w:val="26"/>
-              </w:rPr>
-              <w:t>ng UN</w:t>
-            </w:r>
-            <w:r>
-              <w:rPr>
-                <w:rFonts w:ascii="Times New Roman" w:hAnsi="Times New Roman" w:cs="Times New Roman"/>
-                <w:sz w:val="26"/>
-                <w:szCs w:val="26"/>
-              </w:rPr>
-              <w:t>_XXXXXXX</w:t>
+              <w:t>Dạng UN_XXXXXXX</w:t>
             </w:r>
           </w:p>
         </w:tc>
@@ -2331,15 +2315,7 @@
                 <w:sz w:val="26"/>
                 <w:szCs w:val="26"/>
               </w:rPr>
-              <w:t>n</w:t>
-            </w:r>
-            <w:r>
-              <w:rPr>
-                <w:rFonts w:ascii="Times New Roman" w:hAnsi="Times New Roman" w:cs="Times New Roman"/>
-                <w:sz w:val="26"/>
-                <w:szCs w:val="26"/>
-              </w:rPr>
-              <w:t>varchar</w:t>
+              <w:t>nvarchar</w:t>
             </w:r>
           </w:p>
         </w:tc>
@@ -3491,15 +3467,7 @@
                 <w:sz w:val="26"/>
                 <w:szCs w:val="26"/>
               </w:rPr>
-              <w:t>, d</w:t>
-            </w:r>
-            <w:r>
-              <w:rPr>
-                <w:rFonts w:ascii="Times New Roman" w:hAnsi="Times New Roman" w:cs="Times New Roman"/>
-                <w:sz w:val="26"/>
-                <w:szCs w:val="26"/>
-              </w:rPr>
-              <w:t>efault 0</w:t>
+              <w:t>, default 0</w:t>
             </w:r>
           </w:p>
         </w:tc>
@@ -4444,15 +4412,7 @@
                 <w:sz w:val="26"/>
                 <w:szCs w:val="26"/>
               </w:rPr>
-              <w:t xml:space="preserve"> </w:t>
-            </w:r>
-            <w:r>
-              <w:rPr>
-                <w:rFonts w:ascii="Times New Roman" w:hAnsi="Times New Roman" w:cs="Times New Roman"/>
-                <w:sz w:val="26"/>
-                <w:szCs w:val="26"/>
-              </w:rPr>
-              <w:t>ngân sách</w:t>
+              <w:t xml:space="preserve"> ngân sách</w:t>
             </w:r>
             <w:r>
               <w:rPr>
@@ -4569,15 +4529,7 @@
                 <w:sz w:val="26"/>
                 <w:szCs w:val="26"/>
               </w:rPr>
-              <w:t xml:space="preserve"> </w:t>
-            </w:r>
-            <w:r>
-              <w:rPr>
-                <w:rFonts w:ascii="Times New Roman" w:hAnsi="Times New Roman" w:cs="Times New Roman"/>
-                <w:sz w:val="26"/>
-                <w:szCs w:val="26"/>
-              </w:rPr>
-              <w:t>vốn tự có</w:t>
+              <w:t xml:space="preserve"> vốn tự có</w:t>
             </w:r>
             <w:r>
               <w:rPr>
@@ -4694,15 +4646,7 @@
                 <w:sz w:val="26"/>
                 <w:szCs w:val="26"/>
               </w:rPr>
-              <w:t xml:space="preserve"> </w:t>
-            </w:r>
-            <w:r>
-              <w:rPr>
-                <w:rFonts w:ascii="Times New Roman" w:hAnsi="Times New Roman" w:cs="Times New Roman"/>
-                <w:sz w:val="26"/>
-                <w:szCs w:val="26"/>
-              </w:rPr>
-              <w:t>liên doanh</w:t>
+              <w:t xml:space="preserve"> liên doanh</w:t>
             </w:r>
             <w:r>
               <w:rPr>
@@ -4819,15 +4763,7 @@
                 <w:sz w:val="26"/>
                 <w:szCs w:val="26"/>
               </w:rPr>
-              <w:t xml:space="preserve"> </w:t>
-            </w:r>
-            <w:r>
-              <w:rPr>
-                <w:rFonts w:ascii="Times New Roman" w:hAnsi="Times New Roman" w:cs="Times New Roman"/>
-                <w:sz w:val="26"/>
-                <w:szCs w:val="26"/>
-              </w:rPr>
-              <w:t>vốn khác</w:t>
+              <w:t xml:space="preserve"> vốn khác</w:t>
             </w:r>
             <w:r>
               <w:rPr>
@@ -5061,6 +4997,116 @@
                 <w:szCs w:val="26"/>
               </w:rPr>
               <w:t>)</w:t>
+            </w:r>
+          </w:p>
+        </w:tc>
+      </w:tr>
+      <w:tr>
+        <w:tc>
+          <w:tcPr>
+            <w:tcW w:w="2411" w:type="dxa"/>
+          </w:tcPr>
+          <w:p>
+            <w:pPr>
+              <w:pStyle w:val="ListParagraph"/>
+              <w:ind w:left="0"/>
+              <w:rPr>
+                <w:rFonts w:ascii="Times New Roman" w:hAnsi="Times New Roman" w:cs="Times New Roman"/>
+                <w:noProof/>
+                <w:sz w:val="26"/>
+                <w:szCs w:val="26"/>
+              </w:rPr>
+            </w:pPr>
+            <w:r>
+              <w:rPr>
+                <w:rFonts w:ascii="Times New Roman" w:hAnsi="Times New Roman" w:cs="Times New Roman"/>
+                <w:noProof/>
+                <w:sz w:val="26"/>
+                <w:szCs w:val="26"/>
+              </w:rPr>
+              <w:t>[</w:t>
+            </w:r>
+            <w:r>
+              <w:rPr>
+                <w:rFonts w:ascii="Times New Roman" w:hAnsi="Times New Roman" w:cs="Times New Roman"/>
+                <w:noProof/>
+                <w:sz w:val="26"/>
+                <w:szCs w:val="26"/>
+              </w:rPr>
+              <w:t>Input</w:t>
+            </w:r>
+            <w:r>
+              <w:rPr>
+                <w:rFonts w:ascii="Times New Roman" w:hAnsi="Times New Roman" w:cs="Times New Roman"/>
+                <w:noProof/>
+                <w:sz w:val="26"/>
+                <w:szCs w:val="26"/>
+              </w:rPr>
+              <w:t>DateTime]</w:t>
+            </w:r>
+          </w:p>
+        </w:tc>
+        <w:tc>
+          <w:tcPr>
+            <w:tcW w:w="1029" w:type="dxa"/>
+          </w:tcPr>
+          <w:p>
+            <w:pPr>
+              <w:pStyle w:val="ListParagraph"/>
+              <w:ind w:left="0"/>
+              <w:rPr>
+                <w:rFonts w:ascii="Times New Roman" w:hAnsi="Times New Roman" w:cs="Times New Roman"/>
+                <w:sz w:val="26"/>
+                <w:szCs w:val="26"/>
+              </w:rPr>
+            </w:pPr>
+          </w:p>
+        </w:tc>
+        <w:tc>
+          <w:tcPr>
+            <w:tcW w:w="1843" w:type="dxa"/>
+          </w:tcPr>
+          <w:p>
+            <w:pPr>
+              <w:pStyle w:val="ListParagraph"/>
+              <w:ind w:left="0"/>
+              <w:rPr>
+                <w:rFonts w:ascii="Times New Roman" w:hAnsi="Times New Roman" w:cs="Times New Roman"/>
+                <w:sz w:val="26"/>
+                <w:szCs w:val="26"/>
+              </w:rPr>
+            </w:pPr>
+            <w:r>
+              <w:rPr>
+                <w:rFonts w:ascii="Times New Roman" w:hAnsi="Times New Roman" w:cs="Times New Roman"/>
+                <w:sz w:val="26"/>
+                <w:szCs w:val="26"/>
+              </w:rPr>
+              <w:t>datetime</w:t>
+            </w:r>
+          </w:p>
+        </w:tc>
+        <w:tc>
+          <w:tcPr>
+            <w:tcW w:w="4081" w:type="dxa"/>
+          </w:tcPr>
+          <w:p>
+            <w:pPr>
+              <w:pStyle w:val="ListParagraph"/>
+              <w:ind w:left="0"/>
+              <w:rPr>
+                <w:rFonts w:ascii="Times New Roman" w:hAnsi="Times New Roman" w:cs="Times New Roman"/>
+                <w:sz w:val="26"/>
+                <w:szCs w:val="26"/>
+              </w:rPr>
+            </w:pPr>
+            <w:r>
+              <w:rPr>
+                <w:rFonts w:ascii="Times New Roman" w:hAnsi="Times New Roman" w:cs="Times New Roman"/>
+                <w:sz w:val="26"/>
+                <w:szCs w:val="26"/>
+              </w:rPr>
+              <w:t>Thời gian nhập</w:t>
             </w:r>
           </w:p>
         </w:tc>
@@ -5079,6 +5125,8 @@
           <w:sz w:val="26"/>
         </w:rPr>
       </w:pPr>
+      <w:bookmarkStart w:id="0" w:name="_GoBack"/>
+      <w:bookmarkEnd w:id="0"/>
       <w:r>
         <w:rPr>
           <w:rFonts w:ascii="Times New Roman" w:hAnsi="Times New Roman" w:cs="Times New Roman"/>
@@ -5327,23 +5375,7 @@
                 <w:sz w:val="26"/>
                 <w:szCs w:val="26"/>
               </w:rPr>
-              <w:t>Dạ</w:t>
-            </w:r>
-            <w:r>
-              <w:rPr>
-                <w:rFonts w:ascii="Times New Roman" w:hAnsi="Times New Roman" w:cs="Times New Roman"/>
-                <w:sz w:val="26"/>
-                <w:szCs w:val="26"/>
-              </w:rPr>
-              <w:t>ng PN</w:t>
-            </w:r>
-            <w:r>
-              <w:rPr>
-                <w:rFonts w:ascii="Times New Roman" w:hAnsi="Times New Roman" w:cs="Times New Roman"/>
-                <w:sz w:val="26"/>
-                <w:szCs w:val="26"/>
-              </w:rPr>
-              <w:t>_XXXXXXX</w:t>
+              <w:t>Dạng PN_XXXXXXX</w:t>
             </w:r>
           </w:p>
         </w:tc>
@@ -5951,23 +5983,7 @@
                 <w:sz w:val="26"/>
                 <w:szCs w:val="26"/>
               </w:rPr>
-              <w:t>Dạ</w:t>
-            </w:r>
-            <w:r>
-              <w:rPr>
-                <w:rFonts w:ascii="Times New Roman" w:hAnsi="Times New Roman" w:cs="Times New Roman"/>
-                <w:sz w:val="26"/>
-                <w:szCs w:val="26"/>
-              </w:rPr>
-              <w:t>ng UDR_</w:t>
-            </w:r>
-            <w:r>
-              <w:rPr>
-                <w:rFonts w:ascii="Times New Roman" w:hAnsi="Times New Roman" w:cs="Times New Roman"/>
-                <w:sz w:val="26"/>
-                <w:szCs w:val="26"/>
-              </w:rPr>
-              <w:t>XXXXXX</w:t>
+              <w:t>Dạng UDR_XXXXXX</w:t>
             </w:r>
           </w:p>
         </w:tc>
@@ -6402,23 +6418,7 @@
                 <w:sz w:val="26"/>
                 <w:szCs w:val="26"/>
               </w:rPr>
-              <w:t>Dạ</w:t>
-            </w:r>
-            <w:r>
-              <w:rPr>
-                <w:rFonts w:ascii="Times New Roman" w:hAnsi="Times New Roman" w:cs="Times New Roman"/>
-                <w:sz w:val="26"/>
-                <w:szCs w:val="26"/>
-              </w:rPr>
-              <w:t>ng ALQ</w:t>
-            </w:r>
-            <w:r>
-              <w:rPr>
-                <w:rFonts w:ascii="Times New Roman" w:hAnsi="Times New Roman" w:cs="Times New Roman"/>
-                <w:sz w:val="26"/>
-                <w:szCs w:val="26"/>
-              </w:rPr>
-              <w:t>_XXXXXX</w:t>
+              <w:t>Dạng ALQ_XXXXXX</w:t>
             </w:r>
           </w:p>
         </w:tc>
@@ -7168,23 +7168,7 @@
                 <w:sz w:val="26"/>
                 <w:szCs w:val="26"/>
               </w:rPr>
-              <w:t>Dạ</w:t>
-            </w:r>
-            <w:r>
-              <w:rPr>
-                <w:rFonts w:ascii="Times New Roman" w:hAnsi="Times New Roman" w:cs="Times New Roman"/>
-                <w:sz w:val="26"/>
-                <w:szCs w:val="26"/>
-              </w:rPr>
-              <w:t>ng RPA</w:t>
-            </w:r>
-            <w:r>
-              <w:rPr>
-                <w:rFonts w:ascii="Times New Roman" w:hAnsi="Times New Roman" w:cs="Times New Roman"/>
-                <w:sz w:val="26"/>
-                <w:szCs w:val="26"/>
-              </w:rPr>
-              <w:t>_XXXXXX</w:t>
+              <w:t>Dạng RPA_XXXXXX</w:t>
             </w:r>
           </w:p>
         </w:tc>
@@ -8460,23 +8444,7 @@
                 <w:sz w:val="26"/>
                 <w:szCs w:val="26"/>
               </w:rPr>
-              <w:t>War</w:t>
-            </w:r>
-            <w:r>
-              <w:rPr>
-                <w:rFonts w:ascii="Times New Roman" w:hAnsi="Times New Roman" w:cs="Times New Roman"/>
-                <w:sz w:val="26"/>
-                <w:szCs w:val="26"/>
-              </w:rPr>
-              <w:t>Date</w:t>
-            </w:r>
-            <w:r>
-              <w:rPr>
-                <w:rFonts w:ascii="Times New Roman" w:hAnsi="Times New Roman" w:cs="Times New Roman"/>
-                <w:sz w:val="26"/>
-                <w:szCs w:val="26"/>
-              </w:rPr>
-              <w:t>Time</w:t>
+              <w:t>WarDateTime</w:t>
             </w:r>
           </w:p>
         </w:tc>
@@ -8516,15 +8484,7 @@
                 <w:sz w:val="26"/>
                 <w:szCs w:val="26"/>
               </w:rPr>
-              <w:t>date</w:t>
-            </w:r>
-            <w:r>
-              <w:rPr>
-                <w:rFonts w:ascii="Times New Roman" w:hAnsi="Times New Roman" w:cs="Times New Roman"/>
-                <w:sz w:val="26"/>
-                <w:szCs w:val="26"/>
-              </w:rPr>
-              <w:t>time</w:t>
+              <w:t>datetime</w:t>
             </w:r>
           </w:p>
         </w:tc>
@@ -8820,8 +8780,6 @@
               </w:rPr>
               <w:t>Tên cán bộ bảo hành</w:t>
             </w:r>
-            <w:bookmarkStart w:id="0" w:name="_GoBack"/>
-            <w:bookmarkEnd w:id="0"/>
           </w:p>
         </w:tc>
       </w:tr>

</xml_diff>

<commit_message>
Vu Nguyen Add UI
</commit_message>
<xml_diff>
--- a/documents/DB_Descripton.docx
+++ b/documents/DB_Descripton.docx
@@ -5125,8 +5125,6 @@
           <w:sz w:val="26"/>
         </w:rPr>
       </w:pPr>
-      <w:bookmarkStart w:id="0" w:name="_GoBack"/>
-      <w:bookmarkEnd w:id="0"/>
       <w:r>
         <w:rPr>
           <w:rFonts w:ascii="Times New Roman" w:hAnsi="Times New Roman" w:cs="Times New Roman"/>
@@ -8050,7 +8048,25 @@
                 <w:sz w:val="26"/>
                 <w:szCs w:val="26"/>
               </w:rPr>
-              <w:t>Dạng RPA_XXXXXX</w:t>
+              <w:t xml:space="preserve">Dạng </w:t>
+            </w:r>
+            <w:r>
+              <w:rPr>
+                <w:rFonts w:ascii="Times New Roman" w:hAnsi="Times New Roman" w:cs="Times New Roman"/>
+                <w:sz w:val="26"/>
+                <w:szCs w:val="26"/>
+              </w:rPr>
+              <w:t>WRA</w:t>
+            </w:r>
+            <w:bookmarkStart w:id="0" w:name="_GoBack"/>
+            <w:bookmarkEnd w:id="0"/>
+            <w:r>
+              <w:rPr>
+                <w:rFonts w:ascii="Times New Roman" w:hAnsi="Times New Roman" w:cs="Times New Roman"/>
+                <w:sz w:val="26"/>
+                <w:szCs w:val="26"/>
+              </w:rPr>
+              <w:t>_XXXXXX</w:t>
             </w:r>
           </w:p>
         </w:tc>

</xml_diff>

<commit_message>
Phong add funtions Web Service
</commit_message>
<xml_diff>
--- a/documents/DB_Descripton.docx
+++ b/documents/DB_Descripton.docx
@@ -6537,6 +6537,96 @@
             <w:r>
               <w:rPr>
                 <w:rFonts w:ascii="Times New Roman" w:hAnsi="Times New Roman" w:cs="Times New Roman"/>
+                <w:sz w:val="26"/>
+                <w:szCs w:val="26"/>
+              </w:rPr>
+              <w:t>Type</w:t>
+            </w:r>
+          </w:p>
+        </w:tc>
+        <w:tc>
+          <w:tcPr>
+            <w:tcW w:w="1029" w:type="dxa"/>
+          </w:tcPr>
+          <w:p>
+            <w:pPr>
+              <w:pStyle w:val="ListParagraph"/>
+              <w:ind w:left="0"/>
+              <w:rPr>
+                <w:rFonts w:ascii="Times New Roman" w:hAnsi="Times New Roman" w:cs="Times New Roman"/>
+                <w:sz w:val="26"/>
+                <w:szCs w:val="26"/>
+              </w:rPr>
+            </w:pPr>
+            <w:r>
+              <w:rPr>
+                <w:rFonts w:ascii="Times New Roman" w:hAnsi="Times New Roman" w:cs="Times New Roman"/>
+                <w:sz w:val="26"/>
+                <w:szCs w:val="26"/>
+              </w:rPr>
+              <w:t>10</w:t>
+            </w:r>
+          </w:p>
+        </w:tc>
+        <w:tc>
+          <w:tcPr>
+            <w:tcW w:w="1843" w:type="dxa"/>
+          </w:tcPr>
+          <w:p>
+            <w:pPr>
+              <w:pStyle w:val="ListParagraph"/>
+              <w:ind w:left="0"/>
+              <w:rPr>
+                <w:rFonts w:ascii="Times New Roman" w:hAnsi="Times New Roman" w:cs="Times New Roman"/>
+                <w:sz w:val="26"/>
+                <w:szCs w:val="26"/>
+              </w:rPr>
+            </w:pPr>
+            <w:r>
+              <w:rPr>
+                <w:rFonts w:ascii="Times New Roman" w:hAnsi="Times New Roman" w:cs="Times New Roman"/>
+                <w:sz w:val="26"/>
+                <w:szCs w:val="26"/>
+              </w:rPr>
+              <w:t>varchar</w:t>
+            </w:r>
+          </w:p>
+        </w:tc>
+        <w:tc>
+          <w:tcPr>
+            <w:tcW w:w="4081" w:type="dxa"/>
+          </w:tcPr>
+          <w:p>
+            <w:pPr>
+              <w:pStyle w:val="ListParagraph"/>
+              <w:ind w:left="0"/>
+              <w:rPr>
+                <w:rFonts w:ascii="Times New Roman" w:hAnsi="Times New Roman" w:cs="Times New Roman"/>
+                <w:sz w:val="26"/>
+                <w:szCs w:val="26"/>
+              </w:rPr>
+            </w:pPr>
+          </w:p>
+        </w:tc>
+      </w:tr>
+      <w:tr>
+        <w:tc>
+          <w:tcPr>
+            <w:tcW w:w="2339" w:type="dxa"/>
+          </w:tcPr>
+          <w:p>
+            <w:pPr>
+              <w:pStyle w:val="ListParagraph"/>
+              <w:ind w:left="0"/>
+              <w:rPr>
+                <w:rFonts w:ascii="Times New Roman" w:hAnsi="Times New Roman" w:cs="Times New Roman"/>
+                <w:sz w:val="26"/>
+                <w:szCs w:val="26"/>
+              </w:rPr>
+            </w:pPr>
+            <w:r>
+              <w:rPr>
+                <w:rFonts w:ascii="Times New Roman" w:hAnsi="Times New Roman" w:cs="Times New Roman"/>
                 <w:noProof/>
                 <w:sz w:val="26"/>
                 <w:szCs w:val="26"/>
@@ -6842,8 +6932,6 @@
           <w:sz w:val="26"/>
         </w:rPr>
       </w:pPr>
-      <w:bookmarkStart w:id="0" w:name="_GoBack"/>
-      <w:bookmarkEnd w:id="0"/>
     </w:p>
     <w:p>
       <w:pPr>
@@ -7970,6 +8058,8 @@
               </w:rPr>
               <w:t>WRA</w:t>
             </w:r>
+            <w:bookmarkStart w:id="0" w:name="_GoBack"/>
+            <w:bookmarkEnd w:id="0"/>
             <w:r>
               <w:rPr>
                 <w:rFonts w:ascii="Times New Roman" w:hAnsi="Times New Roman" w:cs="Times New Roman"/>

</xml_diff>